<commit_message>
Como o prjeto foi feito
</commit_message>
<xml_diff>
--- a/Proposta.docx
+++ b/Proposta.docx
@@ -159,9 +159,14 @@
           <w:numId w:val="1"/>
         </w:numPr>
       </w:pPr>
+      <w:proofErr w:type="spellStart"/>
       <w:r>
         <w:lastRenderedPageBreak/>
-        <w:t>Agendametos – Atributo estático para guardar todos os agendamentos</w:t>
+        <w:t>Agendametos</w:t>
+      </w:r>
+      <w:proofErr w:type="spellEnd"/>
+      <w:r>
+        <w:t xml:space="preserve"> – Atributo estático para guardar todos os agendamentos</w:t>
       </w:r>
     </w:p>
     <w:p>
@@ -196,9 +201,11 @@
           <w:numId w:val="1"/>
         </w:numPr>
       </w:pPr>
+      <w:proofErr w:type="spellStart"/>
       <w:r>
         <w:t>novoAgendamento</w:t>
       </w:r>
+      <w:proofErr w:type="spellEnd"/>
       <w:r>
         <w:t xml:space="preserve"> – método estático para criar um novo agendamento</w:t>
       </w:r>
@@ -211,9 +218,11 @@
           <w:numId w:val="1"/>
         </w:numPr>
       </w:pPr>
+      <w:proofErr w:type="spellStart"/>
       <w:r>
         <w:t>setDataScanner</w:t>
       </w:r>
+      <w:proofErr w:type="spellEnd"/>
       <w:r>
         <w:t xml:space="preserve"> – método estático para agrupar a coleta da data</w:t>
       </w:r>
@@ -226,9 +235,11 @@
           <w:numId w:val="1"/>
         </w:numPr>
       </w:pPr>
+      <w:proofErr w:type="spellStart"/>
       <w:r>
         <w:t>imprimirAgendamentoUsuarioLogado</w:t>
       </w:r>
+      <w:proofErr w:type="spellEnd"/>
       <w:r>
         <w:t xml:space="preserve"> – imprime todos os agendamentos pertencentes ao usuário logado no sistema</w:t>
       </w:r>
@@ -241,17 +252,29 @@
           <w:numId w:val="1"/>
         </w:numPr>
       </w:pPr>
+      <w:proofErr w:type="spellStart"/>
       <w:r>
         <w:t>getProximoId</w:t>
       </w:r>
-      <w:r>
-        <w:t xml:space="preserve"> – pega a próxima posição de inserção do ArrayList para ser usado como id</w:t>
-      </w:r>
-    </w:p>
-    <w:p>
+      <w:proofErr w:type="spellEnd"/>
+      <w:r>
+        <w:t xml:space="preserve"> – pega a próxima posição de inserção do </w:t>
+      </w:r>
+      <w:proofErr w:type="spellStart"/>
+      <w:r>
+        <w:t>ArrayList</w:t>
+      </w:r>
+      <w:proofErr w:type="spellEnd"/>
+      <w:r>
+        <w:t xml:space="preserve"> para ser usado como id</w:t>
+      </w:r>
+    </w:p>
+    <w:p>
+      <w:proofErr w:type="spellStart"/>
       <w:r>
         <w:t>Localizacao</w:t>
       </w:r>
+      <w:proofErr w:type="spellEnd"/>
     </w:p>
     <w:p>
       <w:pPr>
@@ -303,9 +326,11 @@
           <w:numId w:val="2"/>
         </w:numPr>
       </w:pPr>
+      <w:proofErr w:type="spellStart"/>
       <w:r>
         <w:t>Metodos</w:t>
       </w:r>
+      <w:proofErr w:type="spellEnd"/>
     </w:p>
     <w:p>
       <w:pPr>
@@ -315,17 +340,21 @@
           <w:numId w:val="2"/>
         </w:numPr>
       </w:pPr>
+      <w:proofErr w:type="spellStart"/>
       <w:r>
         <w:t>getNovaInstancia</w:t>
       </w:r>
+      <w:proofErr w:type="spellEnd"/>
       <w:r>
         <w:t xml:space="preserve"> – método que simula a obtenção da localização no mapa a partir do endereço da oficina</w:t>
       </w:r>
     </w:p>
     <w:p>
+      <w:proofErr w:type="spellStart"/>
       <w:r>
         <w:t>Avaliacao</w:t>
       </w:r>
+      <w:proofErr w:type="spellEnd"/>
     </w:p>
     <w:p>
       <w:pPr>
@@ -437,9 +466,11 @@
           <w:numId w:val="3"/>
         </w:numPr>
       </w:pPr>
+      <w:proofErr w:type="spellStart"/>
       <w:r>
         <w:t>Metodos</w:t>
       </w:r>
+      <w:proofErr w:type="spellEnd"/>
     </w:p>
     <w:p>
       <w:pPr>
@@ -449,9 +480,11 @@
           <w:numId w:val="3"/>
         </w:numPr>
       </w:pPr>
+      <w:proofErr w:type="spellStart"/>
       <w:r>
         <w:t>novaAvaliacao</w:t>
       </w:r>
+      <w:proofErr w:type="spellEnd"/>
       <w:r>
         <w:t xml:space="preserve"> – método estático para criar uma avaliação</w:t>
       </w:r>
@@ -467,9 +500,11 @@
           <w:numId w:val="3"/>
         </w:numPr>
       </w:pPr>
+      <w:proofErr w:type="spellStart"/>
       <w:r>
         <w:t>imprimeAvaliacaoPorOficina</w:t>
       </w:r>
+      <w:proofErr w:type="spellEnd"/>
       <w:r>
         <w:t xml:space="preserve"> – método estático para imprimir todas as avaliações da oficina especificada</w:t>
       </w:r>
@@ -485,9 +520,11 @@
           <w:numId w:val="3"/>
         </w:numPr>
       </w:pPr>
+      <w:proofErr w:type="spellStart"/>
       <w:r>
         <w:t>getAvaliacoesPorOficina</w:t>
       </w:r>
+      <w:proofErr w:type="spellEnd"/>
       <w:r>
         <w:t xml:space="preserve"> – método estático para recuperar todas as avaliações da oficina especificada</w:t>
       </w:r>
@@ -503,9 +540,11 @@
           <w:numId w:val="3"/>
         </w:numPr>
       </w:pPr>
+      <w:proofErr w:type="spellStart"/>
       <w:r>
         <w:t>getMediaNotaPorOficina</w:t>
       </w:r>
+      <w:proofErr w:type="spellEnd"/>
       <w:r>
         <w:t xml:space="preserve"> – método estático para calcular a </w:t>
       </w:r>
@@ -543,9 +582,11 @@
       </w:r>
     </w:p>
     <w:p>
+      <w:proofErr w:type="spellStart"/>
       <w:r>
         <w:t>Usuario</w:t>
       </w:r>
+      <w:proofErr w:type="spellEnd"/>
     </w:p>
     <w:p>
       <w:pPr>
@@ -603,8 +644,13 @@
           <w:numId w:val="6"/>
         </w:numPr>
       </w:pPr>
-      <w:r>
-        <w:t>Email – É utilizado para efetuar o login</w:t>
+      <w:proofErr w:type="spellStart"/>
+      <w:r>
+        <w:t>Email</w:t>
+      </w:r>
+      <w:proofErr w:type="spellEnd"/>
+      <w:r>
+        <w:t xml:space="preserve"> – É utilizado para efetuar o login</w:t>
       </w:r>
     </w:p>
     <w:p>
@@ -627,9 +673,19 @@
           <w:numId w:val="6"/>
         </w:numPr>
       </w:pPr>
-      <w:r>
-        <w:t>usuarioLogado – Tipo Usuario</w:t>
-      </w:r>
+      <w:proofErr w:type="spellStart"/>
+      <w:r>
+        <w:t>usuarioLogado</w:t>
+      </w:r>
+      <w:proofErr w:type="spellEnd"/>
+      <w:r>
+        <w:t xml:space="preserve"> – Tipo </w:t>
+      </w:r>
+      <w:proofErr w:type="spellStart"/>
+      <w:r>
+        <w:t>Usuario</w:t>
+      </w:r>
+      <w:proofErr w:type="spellEnd"/>
     </w:p>
     <w:p>
       <w:pPr>
@@ -651,8 +707,13 @@
           <w:numId w:val="7"/>
         </w:numPr>
       </w:pPr>
-      <w:r>
-        <w:t>cadastroUsuario – Método estático para criar o cadastro do usuário.</w:t>
+      <w:proofErr w:type="spellStart"/>
+      <w:r>
+        <w:t>cadastroUsuario</w:t>
+      </w:r>
+      <w:proofErr w:type="spellEnd"/>
+      <w:r>
+        <w:t xml:space="preserve"> – Método estático para criar o cadastro do usuário.</w:t>
       </w:r>
     </w:p>
     <w:p>
@@ -663,8 +724,29 @@
           <w:numId w:val="7"/>
         </w:numPr>
       </w:pPr>
-      <w:r>
-        <w:t>fazerLogin – Método estático para receber email e senha e efetuar o login, possui em um verificar em if feito por Welson.</w:t>
+      <w:proofErr w:type="spellStart"/>
+      <w:r>
+        <w:t>fazerLogin</w:t>
+      </w:r>
+      <w:proofErr w:type="spellEnd"/>
+      <w:r>
+        <w:t xml:space="preserve"> – Método estático para receber </w:t>
+      </w:r>
+      <w:proofErr w:type="spellStart"/>
+      <w:r>
+        <w:t>email</w:t>
+      </w:r>
+      <w:proofErr w:type="spellEnd"/>
+      <w:r>
+        <w:t xml:space="preserve"> e senha e efetuar o login, possui em um verificar em </w:t>
+      </w:r>
+      <w:proofErr w:type="spellStart"/>
+      <w:r>
+        <w:t>if</w:t>
+      </w:r>
+      <w:proofErr w:type="spellEnd"/>
+      <w:r>
+        <w:t xml:space="preserve"> feito por Welson.</w:t>
       </w:r>
     </w:p>
     <w:p>
@@ -675,8 +757,21 @@
           <w:numId w:val="7"/>
         </w:numPr>
       </w:pPr>
-      <w:r>
-        <w:t>alterarCadastro – Método estático para alterar dados cadastrais que usuário deseje, substituindo o teor das variáveis setters.</w:t>
+      <w:proofErr w:type="spellStart"/>
+      <w:r>
+        <w:t>alterarCadastro</w:t>
+      </w:r>
+      <w:proofErr w:type="spellEnd"/>
+      <w:r>
+        <w:t xml:space="preserve"> – Método estático para alterar dados cadastrais que usuário deseje, substituindo o teor das variáveis </w:t>
+      </w:r>
+      <w:proofErr w:type="spellStart"/>
+      <w:r>
+        <w:t>setters</w:t>
+      </w:r>
+      <w:proofErr w:type="spellEnd"/>
+      <w:r>
+        <w:t>.</w:t>
       </w:r>
     </w:p>
     <w:p>
@@ -706,10 +801,7 @@
         </w:numPr>
       </w:pPr>
       <w:r>
-        <w:t xml:space="preserve">Id - </w:t>
-      </w:r>
-      <w:r>
-        <w:t>Identificador único</w:t>
+        <w:t>Id - Identificador único</w:t>
       </w:r>
     </w:p>
     <w:p>
@@ -768,13 +860,31 @@
           <w:numId w:val="9"/>
         </w:numPr>
       </w:pPr>
-      <w:r>
-        <w:t>cadastroOficina – cadastra os dados da oficina no ArrayList, para ser utilizado a fim de selecionar a oficina desejada pelo usuário e receber as avaliações.</w:t>
-      </w:r>
-    </w:p>
-    <w:p>
-      <w:r>
-        <w:t xml:space="preserve">Endereco </w:t>
+      <w:proofErr w:type="spellStart"/>
+      <w:r>
+        <w:t>cadastroOficina</w:t>
+      </w:r>
+      <w:proofErr w:type="spellEnd"/>
+      <w:r>
+        <w:t xml:space="preserve"> – cadastra os dados da oficina no </w:t>
+      </w:r>
+      <w:proofErr w:type="spellStart"/>
+      <w:r>
+        <w:t>ArrayList</w:t>
+      </w:r>
+      <w:proofErr w:type="spellEnd"/>
+      <w:r>
+        <w:t>, para ser utilizado a fim de selecionar a oficina desejada pelo usuário e receber as avaliações.</w:t>
+      </w:r>
+    </w:p>
+    <w:p>
+      <w:proofErr w:type="spellStart"/>
+      <w:r>
+        <w:t>Endereco</w:t>
+      </w:r>
+      <w:proofErr w:type="spellEnd"/>
+      <w:r>
+        <w:t xml:space="preserve"> </w:t>
       </w:r>
     </w:p>
     <w:p>
@@ -809,8 +919,21 @@
           <w:numId w:val="9"/>
         </w:numPr>
       </w:pPr>
-      <w:r>
-        <w:t>Numero – numero do endereço do usuário ou da oficina.</w:t>
+      <w:proofErr w:type="spellStart"/>
+      <w:r>
+        <w:t>Numero</w:t>
+      </w:r>
+      <w:proofErr w:type="spellEnd"/>
+      <w:r>
+        <w:t xml:space="preserve"> – </w:t>
+      </w:r>
+      <w:proofErr w:type="spellStart"/>
+      <w:r>
+        <w:t>numero</w:t>
+      </w:r>
+      <w:proofErr w:type="spellEnd"/>
+      <w:r>
+        <w:t xml:space="preserve"> do endereço do usuário ou da oficina.</w:t>
       </w:r>
     </w:p>
     <w:p>
@@ -881,12 +1004,45 @@
           <w:numId w:val="10"/>
         </w:numPr>
       </w:pPr>
-      <w:r>
-        <w:t>cadastroEndereco – cadastra o endereço do usuário ou oficina dentro dos atributos acima citados, o cadastro endereço é chamado nas classes Usuário e Oficina onde é preenchido e salvo no ArrayList dessas classes.</w:t>
-      </w:r>
+      <w:proofErr w:type="spellStart"/>
+      <w:r>
+        <w:t>cadastroEndereco</w:t>
+      </w:r>
+      <w:proofErr w:type="spellEnd"/>
+      <w:r>
+        <w:t xml:space="preserve"> – cadastra o endereço do usuário ou oficina dentro dos atributos acima citados, o cadastro endereço é chamado nas classes Usuário e Oficina onde é preenchido e salvo no </w:t>
+      </w:r>
+      <w:proofErr w:type="spellStart"/>
+      <w:r>
+        <w:t>ArrayList</w:t>
+      </w:r>
+      <w:proofErr w:type="spellEnd"/>
+      <w:r>
+        <w:t xml:space="preserve"> dessas classes.</w:t>
+      </w:r>
+    </w:p>
+    <w:p/>
+    <w:p>
+      <w:r>
+        <w:t>Como o projeto foi feito?</w:t>
+      </w:r>
+    </w:p>
+    <w:p>
       <w:bookmarkStart w:id="0" w:name="_GoBack"/>
       <w:bookmarkEnd w:id="0"/>
-    </w:p>
+      <w:r>
+        <w:t xml:space="preserve">Cada classe que precisa ser persistida, tem um </w:t>
+      </w:r>
+      <w:proofErr w:type="spellStart"/>
+      <w:r>
+        <w:t>ArrayList</w:t>
+      </w:r>
+      <w:proofErr w:type="spellEnd"/>
+      <w:r>
+        <w:t xml:space="preserve"> estico que guarda todos os objetos. As classes também possuem métodos estáticos de criação, alteração, consulta e exclusão afim de abstrair isto da classe principal. O que torna a classe principal bem simples, controlando basicamente o menu.</w:t>
+      </w:r>
+    </w:p>
+    <w:p/>
     <w:sectPr>
       <w:pgSz w:w="11906" w:h="16838"/>
       <w:pgMar w:top="720" w:right="720" w:bottom="720" w:left="720" w:header="708" w:footer="708" w:gutter="0"/>

</xml_diff>